<commit_message>
Edited genre and tag line
</commit_message>
<xml_diff>
--- a/Doc07_Game_Proposal_Template.docx
+++ b/Doc07_Game_Proposal_Template.docx
@@ -358,7 +358,10 @@
       </w:r>
       <w:proofErr w:type="gramEnd"/>
       <w:r>
-        <w:t>Small Pawn, big bullets</w:t>
+        <w:t xml:space="preserve">Small Pawn, big </w:t>
+      </w:r>
+      <w:r>
+        <w:t>dreams</w:t>
       </w:r>
       <w:r>
         <w:t>”</w:t>
@@ -386,18 +389,57 @@
         <w:t xml:space="preserve">        </w:t>
       </w:r>
       <w:r>
+        <w:rPr>
+          <w:sz w:val="22"/>
+          <w:szCs w:val="22"/>
+        </w:rPr>
         <w:t>Shoot ‘</w:t>
       </w:r>
       <w:proofErr w:type="spellStart"/>
       <w:r>
+        <w:rPr>
+          <w:sz w:val="22"/>
+          <w:szCs w:val="22"/>
+        </w:rPr>
         <w:t>em</w:t>
       </w:r>
       <w:proofErr w:type="spellEnd"/>
       <w:r>
+        <w:rPr>
+          <w:sz w:val="22"/>
+          <w:szCs w:val="22"/>
+        </w:rPr>
         <w:t xml:space="preserve"> up/</w:t>
       </w:r>
       <w:r>
+        <w:rPr>
+          <w:sz w:val="22"/>
+          <w:szCs w:val="22"/>
+        </w:rPr>
         <w:t>Boss Rush/Puzzle</w:t>
+      </w:r>
+      <w:r>
+        <w:rPr>
+          <w:sz w:val="22"/>
+          <w:szCs w:val="22"/>
+        </w:rPr>
+        <w:t>/</w:t>
+      </w:r>
+      <w:proofErr w:type="spellStart"/>
+      <w:r>
+        <w:rPr>
+          <w:sz w:val="22"/>
+          <w:szCs w:val="22"/>
+        </w:rPr>
+        <w:t>Dunegon</w:t>
+      </w:r>
+      <w:proofErr w:type="spellEnd"/>
+      <w:r>
+        <w:rPr>
+          <w:sz w:val="22"/>
+          <w:szCs w:val="22"/>
+        </w:rPr>
+        <w:t xml:space="preserve"> Crawler</w:t>
       </w:r>
     </w:p>
     <w:p>

</xml_diff>